<commit_message>
Update on Wireless Packet Doc
</commit_message>
<xml_diff>
--- a/Documentation/Wireless_Packet.docx
+++ b/Documentation/Wireless_Packet.docx
@@ -35,6 +35,12 @@
         </w:rPr>
         <w:t xml:space="preserve"> ID</w:t>
       </w:r>
+      <w:r>
+        <w:rPr>
+          <w:rFonts w:ascii="Times New Roman" w:hAnsi="Times New Roman" w:cs="Times New Roman"/>
+        </w:rPr>
+        <w:t xml:space="preserve"> (CID Product Serial Number) (4 bytes)</w:t>
+      </w:r>
     </w:p>
     <w:p>
       <w:pPr>
@@ -99,18 +105,44 @@
         </w:rPr>
         <w:t>Battery State – Voltage, Current, Capacity</w:t>
       </w:r>
-    </w:p>
-    <w:p>
-      <w:pPr>
-        <w:rPr>
-          <w:rFonts w:ascii="Times New Roman" w:hAnsi="Times New Roman" w:cs="Times New Roman"/>
-        </w:rPr>
-      </w:pPr>
-      <w:r>
-        <w:rPr>
-          <w:rFonts w:ascii="Times New Roman" w:hAnsi="Times New Roman" w:cs="Times New Roman"/>
-        </w:rPr>
-        <w:t xml:space="preserve">SD Card State – Last block written </w:t>
+      <w:r>
+        <w:rPr>
+          <w:rFonts w:ascii="Times New Roman" w:hAnsi="Times New Roman" w:cs="Times New Roman"/>
+        </w:rPr>
+        <w:t xml:space="preserve"> (6 bytes)</w:t>
+      </w:r>
+    </w:p>
+    <w:p>
+      <w:pPr>
+        <w:rPr>
+          <w:rFonts w:ascii="Times New Roman" w:hAnsi="Times New Roman" w:cs="Times New Roman"/>
+        </w:rPr>
+      </w:pPr>
+      <w:r>
+        <w:rPr>
+          <w:rFonts w:ascii="Times New Roman" w:hAnsi="Times New Roman" w:cs="Times New Roman"/>
+        </w:rPr>
+        <w:t xml:space="preserve">SD Card State – Last block </w:t>
+      </w:r>
+      <w:proofErr w:type="gramStart"/>
+      <w:r>
+        <w:rPr>
+          <w:rFonts w:ascii="Times New Roman" w:hAnsi="Times New Roman" w:cs="Times New Roman"/>
+        </w:rPr>
+        <w:t xml:space="preserve">written </w:t>
+      </w:r>
+      <w:r>
+        <w:rPr>
+          <w:rFonts w:ascii="Times New Roman" w:hAnsi="Times New Roman" w:cs="Times New Roman"/>
+        </w:rPr>
+        <w:t xml:space="preserve"> (</w:t>
+      </w:r>
+      <w:proofErr w:type="gramEnd"/>
+      <w:r>
+        <w:rPr>
+          <w:rFonts w:ascii="Times New Roman" w:hAnsi="Times New Roman" w:cs="Times New Roman"/>
+        </w:rPr>
+        <w:t>4 bytes)</w:t>
       </w:r>
     </w:p>
     <w:p>
@@ -124,100 +156,119 @@
           <w:rFonts w:ascii="Times New Roman" w:hAnsi="Times New Roman" w:cs="Times New Roman"/>
         </w:rPr>
         <w:t>GPS Position</w:t>
-      </w:r>
-    </w:p>
-    <w:p>
-      <w:pPr>
-        <w:rPr>
-          <w:rFonts w:ascii="Times New Roman" w:hAnsi="Times New Roman" w:cs="Times New Roman"/>
-        </w:rPr>
-      </w:pPr>
-      <w:r>
-        <w:rPr>
-          <w:rFonts w:ascii="Times New Roman" w:hAnsi="Times New Roman" w:cs="Times New Roman"/>
-        </w:rPr>
-        <w:t>GPS Accuracy</w:t>
-      </w:r>
-    </w:p>
-    <w:p>
-      <w:pPr>
-        <w:rPr>
-          <w:rFonts w:ascii="Times New Roman" w:hAnsi="Times New Roman" w:cs="Times New Roman"/>
-        </w:rPr>
-      </w:pPr>
-      <w:r>
-        <w:rPr>
-          <w:rFonts w:ascii="Times New Roman" w:hAnsi="Times New Roman" w:cs="Times New Roman"/>
-        </w:rPr>
-        <w:t>GPS Position Time</w:t>
-      </w:r>
-    </w:p>
-    <w:p>
-      <w:pPr>
-        <w:rPr>
-          <w:rFonts w:ascii="Times New Roman" w:hAnsi="Times New Roman" w:cs="Times New Roman"/>
-        </w:rPr>
-      </w:pPr>
-      <w:r>
-        <w:rPr>
-          <w:rFonts w:ascii="Times New Roman" w:hAnsi="Times New Roman" w:cs="Times New Roman"/>
-        </w:rPr>
-        <w:t>IMU Activity Indicator</w:t>
-      </w:r>
-    </w:p>
-    <w:p>
-      <w:pPr>
-        <w:rPr>
-          <w:rFonts w:ascii="Times New Roman" w:hAnsi="Times New Roman" w:cs="Times New Roman"/>
-        </w:rPr>
-      </w:pPr>
-      <w:r>
-        <w:rPr>
-          <w:rFonts w:ascii="Times New Roman" w:hAnsi="Times New Roman" w:cs="Times New Roman"/>
-        </w:rPr>
-        <w:t xml:space="preserve">Audio Activity Indicator </w:t>
-      </w:r>
-    </w:p>
-    <w:p>
-      <w:pPr>
-        <w:rPr>
-          <w:rFonts w:ascii="Times New Roman" w:hAnsi="Times New Roman" w:cs="Times New Roman"/>
-        </w:rPr>
-      </w:pPr>
-      <w:r>
-        <w:rPr>
-          <w:rFonts w:ascii="Times New Roman" w:hAnsi="Times New Roman" w:cs="Times New Roman"/>
-        </w:rPr>
-        <w:t xml:space="preserve">Solar Controller State </w:t>
-      </w:r>
-    </w:p>
-    <w:p>
-      <w:pPr>
-        <w:rPr>
-          <w:rFonts w:ascii="Times New Roman" w:hAnsi="Times New Roman" w:cs="Times New Roman"/>
-        </w:rPr>
-      </w:pPr>
-      <w:r>
-        <w:rPr>
-          <w:rFonts w:ascii="Times New Roman" w:hAnsi="Times New Roman" w:cs="Times New Roman"/>
-        </w:rPr>
-        <w:t>Real Time Clock Alarm Time</w:t>
-      </w:r>
-    </w:p>
-    <w:p>
-      <w:pPr>
-        <w:rPr>
-          <w:rFonts w:ascii="Times New Roman" w:hAnsi="Times New Roman" w:cs="Times New Roman"/>
-        </w:rPr>
-      </w:pPr>
-      <w:r>
-        <w:rPr>
-          <w:rFonts w:ascii="Times New Roman" w:hAnsi="Times New Roman" w:cs="Times New Roman"/>
-        </w:rPr>
-        <w:t>Last command received and time received</w:t>
       </w:r>
       <w:bookmarkStart w:id="0" w:name="_GoBack"/>
       <w:bookmarkEnd w:id="0"/>
+    </w:p>
+    <w:p>
+      <w:pPr>
+        <w:rPr>
+          <w:rFonts w:ascii="Times New Roman" w:hAnsi="Times New Roman" w:cs="Times New Roman"/>
+        </w:rPr>
+      </w:pPr>
+      <w:r>
+        <w:rPr>
+          <w:rFonts w:ascii="Times New Roman" w:hAnsi="Times New Roman" w:cs="Times New Roman"/>
+        </w:rPr>
+        <w:t>GPS Accuracy</w:t>
+      </w:r>
+    </w:p>
+    <w:p>
+      <w:pPr>
+        <w:rPr>
+          <w:rFonts w:ascii="Times New Roman" w:hAnsi="Times New Roman" w:cs="Times New Roman"/>
+        </w:rPr>
+      </w:pPr>
+      <w:r>
+        <w:rPr>
+          <w:rFonts w:ascii="Times New Roman" w:hAnsi="Times New Roman" w:cs="Times New Roman"/>
+        </w:rPr>
+        <w:t>GPS Position Time</w:t>
+      </w:r>
+    </w:p>
+    <w:p>
+      <w:pPr>
+        <w:rPr>
+          <w:rFonts w:ascii="Times New Roman" w:hAnsi="Times New Roman" w:cs="Times New Roman"/>
+        </w:rPr>
+      </w:pPr>
+      <w:r>
+        <w:rPr>
+          <w:rFonts w:ascii="Times New Roman" w:hAnsi="Times New Roman" w:cs="Times New Roman"/>
+        </w:rPr>
+        <w:t>GPS Position Acquired</w:t>
+      </w:r>
+    </w:p>
+    <w:p>
+      <w:pPr>
+        <w:rPr>
+          <w:rFonts w:ascii="Times New Roman" w:hAnsi="Times New Roman" w:cs="Times New Roman"/>
+        </w:rPr>
+      </w:pPr>
+      <w:r>
+        <w:rPr>
+          <w:rFonts w:ascii="Times New Roman" w:hAnsi="Times New Roman" w:cs="Times New Roman"/>
+        </w:rPr>
+        <w:t>IMU Activity Indicator</w:t>
+      </w:r>
+    </w:p>
+    <w:p>
+      <w:pPr>
+        <w:rPr>
+          <w:rFonts w:ascii="Times New Roman" w:hAnsi="Times New Roman" w:cs="Times New Roman"/>
+        </w:rPr>
+      </w:pPr>
+      <w:r>
+        <w:rPr>
+          <w:rFonts w:ascii="Times New Roman" w:hAnsi="Times New Roman" w:cs="Times New Roman"/>
+        </w:rPr>
+        <w:t xml:space="preserve">Audio Activity Indicator </w:t>
+      </w:r>
+    </w:p>
+    <w:p>
+      <w:pPr>
+        <w:rPr>
+          <w:rFonts w:ascii="Times New Roman" w:hAnsi="Times New Roman" w:cs="Times New Roman"/>
+        </w:rPr>
+      </w:pPr>
+      <w:r>
+        <w:rPr>
+          <w:rFonts w:ascii="Times New Roman" w:hAnsi="Times New Roman" w:cs="Times New Roman"/>
+        </w:rPr>
+        <w:t xml:space="preserve">Solar Controller State </w:t>
+      </w:r>
+    </w:p>
+    <w:p>
+      <w:pPr>
+        <w:rPr>
+          <w:rFonts w:ascii="Times New Roman" w:hAnsi="Times New Roman" w:cs="Times New Roman"/>
+        </w:rPr>
+      </w:pPr>
+      <w:r>
+        <w:rPr>
+          <w:rFonts w:ascii="Times New Roman" w:hAnsi="Times New Roman" w:cs="Times New Roman"/>
+        </w:rPr>
+        <w:t>Real Time Clock Alarm Time</w:t>
+      </w:r>
+      <w:r>
+        <w:rPr>
+          <w:rFonts w:ascii="Times New Roman" w:hAnsi="Times New Roman" w:cs="Times New Roman"/>
+        </w:rPr>
+        <w:t xml:space="preserve"> (3 bytes)</w:t>
+      </w:r>
+    </w:p>
+    <w:p>
+      <w:pPr>
+        <w:rPr>
+          <w:rFonts w:ascii="Times New Roman" w:hAnsi="Times New Roman" w:cs="Times New Roman"/>
+        </w:rPr>
+      </w:pPr>
+      <w:r>
+        <w:rPr>
+          <w:rFonts w:ascii="Times New Roman" w:hAnsi="Times New Roman" w:cs="Times New Roman"/>
+        </w:rPr>
+        <w:t>Last command received and time received</w:t>
+      </w:r>
       <w:r>
         <w:rPr>
           <w:rFonts w:ascii="Times New Roman" w:hAnsi="Times New Roman" w:cs="Times New Roman"/>
@@ -236,6 +287,12 @@
           <w:rFonts w:ascii="Times New Roman" w:hAnsi="Times New Roman" w:cs="Times New Roman"/>
         </w:rPr>
         <w:t xml:space="preserve">Temperature </w:t>
+      </w:r>
+      <w:r>
+        <w:rPr>
+          <w:rFonts w:ascii="Times New Roman" w:hAnsi="Times New Roman" w:cs="Times New Roman"/>
+        </w:rPr>
+        <w:t>(3 bytes)</w:t>
       </w:r>
     </w:p>
     <w:p>

</xml_diff>

<commit_message>
TxRx Packet Assembly by Flashblock. Flashblock now assembles a packet of data into a collar level dual port ram. This ram is shared via a ResourceAllocator entity. See the _pkg.vhd and .docx for what is currently defined in the packet. Collar.vhd Flashblock.vhd Wireless_Packet.docx wireless_p_buffer_def_pkg.vhd txrxbuffer.qip txrxbuffer.vhd
</commit_message>
<xml_diff>
--- a/Documentation/Wireless_Packet.docx
+++ b/Documentation/Wireless_Packet.docx
@@ -1,16 +1,33 @@
 
 <file path=word/document.xml><?xml version="1.0" encoding="utf-8"?>
-<w:document xmlns:wpc="http://schemas.microsoft.com/office/word/2010/wordprocessingCanvas" xmlns:cx="http://schemas.microsoft.com/office/drawing/2014/chartex" xmlns:cx1="http://schemas.microsoft.com/office/drawing/2015/9/8/chartex" xmlns:mc="http://schemas.openxmlformats.org/markup-compatibility/2006" xmlns:o="urn:schemas-microsoft-com:office:office" xmlns:r="http://schemas.openxmlformats.org/officeDocument/2006/relationships" xmlns:m="http://schemas.openxmlformats.org/officeDocument/2006/math" xmlns:v="urn:schemas-microsoft-com:vml" xmlns:wp14="http://schemas.microsoft.com/office/word/2010/wordprocessingDrawing" xmlns:wp="http://schemas.openxmlformats.org/drawingml/2006/wordprocessingDrawing" xmlns:w10="urn:schemas-microsoft-com:office:word" xmlns:w="http://schemas.openxmlformats.org/wordprocessingml/2006/main" xmlns:w14="http://schemas.microsoft.com/office/word/2010/wordml" xmlns:w15="http://schemas.microsoft.com/office/word/2012/wordml" xmlns:w16se="http://schemas.microsoft.com/office/word/2015/wordml/symex" xmlns:wpg="http://schemas.microsoft.com/office/word/2010/wordprocessingGroup" xmlns:wpi="http://schemas.microsoft.com/office/word/2010/wordprocessingInk" xmlns:wne="http://schemas.microsoft.com/office/word/2006/wordml" xmlns:wps="http://schemas.microsoft.com/office/word/2010/wordprocessingShape" mc:Ignorable="w14 w15 w16se wp14">
+<w:document xmlns:wpc="http://schemas.microsoft.com/office/word/2010/wordprocessingCanvas" xmlns:mc="http://schemas.openxmlformats.org/markup-compatibility/2006" xmlns:o="urn:schemas-microsoft-com:office:office" xmlns:r="http://schemas.openxmlformats.org/officeDocument/2006/relationships" xmlns:m="http://schemas.openxmlformats.org/officeDocument/2006/math" xmlns:v="urn:schemas-microsoft-com:vml" xmlns:wp14="http://schemas.microsoft.com/office/word/2010/wordprocessingDrawing" xmlns:wp="http://schemas.openxmlformats.org/drawingml/2006/wordprocessingDrawing" xmlns:w10="urn:schemas-microsoft-com:office:word" xmlns:w="http://schemas.openxmlformats.org/wordprocessingml/2006/main" xmlns:w14="http://schemas.microsoft.com/office/word/2010/wordml" xmlns:w15="http://schemas.microsoft.com/office/word/2012/wordml" xmlns:wpg="http://schemas.microsoft.com/office/word/2010/wordprocessingGroup" xmlns:wpi="http://schemas.microsoft.com/office/word/2010/wordprocessingInk" xmlns:wne="http://schemas.microsoft.com/office/word/2006/wordml" xmlns:wps="http://schemas.microsoft.com/office/word/2010/wordprocessingShape" mc:Ignorable="w14 w15 wp14">
   <w:body>
     <w:p>
       <w:pPr>
         <w:rPr>
           <w:rFonts w:ascii="Times New Roman" w:hAnsi="Times New Roman" w:cs="Times New Roman"/>
-        </w:rPr>
-      </w:pPr>
-      <w:r>
-        <w:rPr>
-          <w:rFonts w:ascii="Times New Roman" w:hAnsi="Times New Roman" w:cs="Times New Roman"/>
+          <w:b/>
+        </w:rPr>
+      </w:pPr>
+      <w:r>
+        <w:rPr>
+          <w:rFonts w:ascii="Times New Roman" w:hAnsi="Times New Roman" w:cs="Times New Roman"/>
+          <w:b/>
+        </w:rPr>
+        <w:t xml:space="preserve">Wireless Packet Definition. NSF Collar Project 2016. </w:t>
+      </w:r>
+    </w:p>
+    <w:p>
+      <w:pPr>
+        <w:rPr>
+          <w:rFonts w:ascii="Times New Roman" w:hAnsi="Times New Roman" w:cs="Times New Roman"/>
+          <w:b/>
+        </w:rPr>
+      </w:pPr>
+      <w:r>
+        <w:rPr>
+          <w:rFonts w:ascii="Times New Roman" w:hAnsi="Times New Roman" w:cs="Times New Roman"/>
+          <w:b/>
         </w:rPr>
         <w:t>Wireless Packet/Payload</w:t>
       </w:r>
@@ -21,144 +38,282 @@
           <w:rFonts w:ascii="Times New Roman" w:hAnsi="Times New Roman" w:cs="Times New Roman"/>
         </w:rPr>
       </w:pPr>
+      <w:r>
+        <w:rPr>
+          <w:rFonts w:ascii="Times New Roman" w:hAnsi="Times New Roman" w:cs="Times New Roman"/>
+        </w:rPr>
+        <w:t>This sequenc</w:t>
+      </w:r>
+      <w:r>
+        <w:rPr>
+          <w:rFonts w:ascii="Times New Roman" w:hAnsi="Times New Roman" w:cs="Times New Roman"/>
+        </w:rPr>
+        <w:t xml:space="preserve">e of bytes will be defined in a </w:t>
+      </w:r>
       <w:proofErr w:type="spellStart"/>
       <w:r>
         <w:rPr>
           <w:rFonts w:ascii="Times New Roman" w:hAnsi="Times New Roman" w:cs="Times New Roman"/>
         </w:rPr>
-        <w:t>MicroSD</w:t>
+        <w:t>wireless_p_buffer_def</w:t>
+      </w:r>
+      <w:r>
+        <w:rPr>
+          <w:rFonts w:ascii="Times New Roman" w:hAnsi="Times New Roman" w:cs="Times New Roman"/>
+        </w:rPr>
+        <w:t>_pkg.vhd</w:t>
       </w:r>
       <w:proofErr w:type="spellEnd"/>
       <w:r>
         <w:rPr>
           <w:rFonts w:ascii="Times New Roman" w:hAnsi="Times New Roman" w:cs="Times New Roman"/>
         </w:rPr>
-        <w:t xml:space="preserve"> ID</w:t>
-      </w:r>
-      <w:r>
-        <w:rPr>
-          <w:rFonts w:ascii="Times New Roman" w:hAnsi="Times New Roman" w:cs="Times New Roman"/>
-        </w:rPr>
-        <w:t xml:space="preserve"> (CID Product Serial Number) (4 bytes)</w:t>
-      </w:r>
-    </w:p>
-    <w:p>
-      <w:pPr>
-        <w:rPr>
-          <w:rFonts w:ascii="Times New Roman" w:hAnsi="Times New Roman" w:cs="Times New Roman"/>
-        </w:rPr>
-      </w:pPr>
-      <w:r>
-        <w:rPr>
-          <w:rFonts w:ascii="Times New Roman" w:hAnsi="Times New Roman" w:cs="Times New Roman"/>
-        </w:rPr>
-        <w:t>Sequence Number (1 bytes)</w:t>
-      </w:r>
-    </w:p>
-    <w:p>
-      <w:pPr>
-        <w:rPr>
-          <w:rFonts w:ascii="Times New Roman" w:hAnsi="Times New Roman" w:cs="Times New Roman"/>
-        </w:rPr>
-      </w:pPr>
-      <w:r>
-        <w:rPr>
-          <w:rFonts w:ascii="Times New Roman" w:hAnsi="Times New Roman" w:cs="Times New Roman"/>
-        </w:rPr>
-        <w:t xml:space="preserve">GPS </w:t>
-      </w:r>
-      <w:r>
-        <w:rPr>
-          <w:rFonts w:ascii="Times New Roman" w:hAnsi="Times New Roman" w:cs="Times New Roman"/>
-        </w:rPr>
-        <w:t xml:space="preserve">Time (9 bytes) </w:t>
-      </w:r>
-      <w:r>
-        <w:rPr>
-          <w:rFonts w:ascii="Times New Roman" w:hAnsi="Times New Roman" w:cs="Times New Roman"/>
-        </w:rPr>
-        <w:t xml:space="preserve">Time packet was generated. </w:t>
-      </w:r>
-    </w:p>
-    <w:p>
-      <w:pPr>
-        <w:rPr>
-          <w:rFonts w:ascii="Times New Roman" w:hAnsi="Times New Roman" w:cs="Times New Roman"/>
-        </w:rPr>
-      </w:pPr>
-      <w:r>
-        <w:rPr>
-          <w:rFonts w:ascii="Times New Roman" w:hAnsi="Times New Roman" w:cs="Times New Roman"/>
-        </w:rPr>
-        <w:t>FPGA Status –Devices on</w:t>
-      </w:r>
-    </w:p>
-    <w:p>
-      <w:pPr>
-        <w:rPr>
-          <w:rFonts w:ascii="Times New Roman" w:hAnsi="Times New Roman" w:cs="Times New Roman"/>
-        </w:rPr>
-      </w:pPr>
-      <w:r>
-        <w:rPr>
-          <w:rFonts w:ascii="Times New Roman" w:hAnsi="Times New Roman" w:cs="Times New Roman"/>
-        </w:rPr>
-        <w:t>Battery State – Voltage, Current, Capacity</w:t>
-      </w:r>
-      <w:r>
-        <w:rPr>
-          <w:rFonts w:ascii="Times New Roman" w:hAnsi="Times New Roman" w:cs="Times New Roman"/>
-        </w:rPr>
-        <w:t xml:space="preserve"> (6 bytes)</w:t>
-      </w:r>
-    </w:p>
-    <w:p>
-      <w:pPr>
-        <w:rPr>
-          <w:rFonts w:ascii="Times New Roman" w:hAnsi="Times New Roman" w:cs="Times New Roman"/>
-        </w:rPr>
-      </w:pPr>
-      <w:r>
-        <w:rPr>
-          <w:rFonts w:ascii="Times New Roman" w:hAnsi="Times New Roman" w:cs="Times New Roman"/>
-        </w:rPr>
-        <w:t xml:space="preserve">SD Card State – Last block </w:t>
-      </w:r>
-      <w:proofErr w:type="gramStart"/>
-      <w:r>
-        <w:rPr>
-          <w:rFonts w:ascii="Times New Roman" w:hAnsi="Times New Roman" w:cs="Times New Roman"/>
-        </w:rPr>
-        <w:t xml:space="preserve">written </w:t>
-      </w:r>
-      <w:r>
-        <w:rPr>
-          <w:rFonts w:ascii="Times New Roman" w:hAnsi="Times New Roman" w:cs="Times New Roman"/>
-        </w:rPr>
-        <w:t xml:space="preserve"> (</w:t>
-      </w:r>
-      <w:proofErr w:type="gramEnd"/>
-      <w:r>
-        <w:rPr>
-          <w:rFonts w:ascii="Times New Roman" w:hAnsi="Times New Roman" w:cs="Times New Roman"/>
-        </w:rPr>
-        <w:t>4 bytes)</w:t>
-      </w:r>
-    </w:p>
-    <w:p>
-      <w:pPr>
-        <w:rPr>
-          <w:rFonts w:ascii="Times New Roman" w:hAnsi="Times New Roman" w:cs="Times New Roman"/>
-        </w:rPr>
-      </w:pPr>
-      <w:r>
-        <w:rPr>
-          <w:rFonts w:ascii="Times New Roman" w:hAnsi="Times New Roman" w:cs="Times New Roman"/>
-        </w:rPr>
-        <w:t>GPS Position</w:t>
-      </w:r>
+        <w:t xml:space="preserve"> file and written into a dual port ram </w:t>
+      </w:r>
+      <w:r>
+        <w:rPr>
+          <w:rFonts w:ascii="Times New Roman" w:hAnsi="Times New Roman" w:cs="Times New Roman"/>
+        </w:rPr>
+        <w:t xml:space="preserve">by </w:t>
+      </w:r>
+      <w:proofErr w:type="spellStart"/>
+      <w:r>
+        <w:rPr>
+          <w:rFonts w:ascii="Times New Roman" w:hAnsi="Times New Roman" w:cs="Times New Roman"/>
+        </w:rPr>
+        <w:t>flashblock</w:t>
+      </w:r>
+      <w:proofErr w:type="spellEnd"/>
+      <w:r>
+        <w:rPr>
+          <w:rFonts w:ascii="Times New Roman" w:hAnsi="Times New Roman" w:cs="Times New Roman"/>
+        </w:rPr>
+        <w:t xml:space="preserve"> </w:t>
+      </w:r>
+      <w:r>
+        <w:rPr>
+          <w:rFonts w:ascii="Times New Roman" w:hAnsi="Times New Roman" w:cs="Times New Roman"/>
+        </w:rPr>
+        <w:t xml:space="preserve">for use by the TXRX system. </w:t>
+      </w:r>
+    </w:p>
+    <w:p>
+      <w:pPr>
+        <w:rPr>
+          <w:rFonts w:ascii="Times New Roman" w:hAnsi="Times New Roman" w:cs="Times New Roman"/>
+        </w:rPr>
+      </w:pPr>
+      <w:r>
+        <w:rPr>
+          <w:rFonts w:ascii="Times New Roman" w:hAnsi="Times New Roman" w:cs="Times New Roman"/>
+        </w:rPr>
+        <w:t xml:space="preserve">All data is little </w:t>
+      </w:r>
+      <w:r>
+        <w:rPr>
+          <w:rFonts w:ascii="Times New Roman" w:hAnsi="Times New Roman" w:cs="Times New Roman"/>
+        </w:rPr>
+        <w:t>endian.</w:t>
+      </w:r>
+    </w:p>
+    <w:p>
+      <w:pPr>
+        <w:rPr>
+          <w:rFonts w:ascii="Times New Roman" w:hAnsi="Times New Roman" w:cs="Times New Roman"/>
+          <w:b/>
+        </w:rPr>
+      </w:pPr>
       <w:bookmarkStart w:id="0" w:name="_GoBack"/>
       <w:bookmarkEnd w:id="0"/>
+      <w:r>
+        <w:rPr>
+          <w:rFonts w:ascii="Times New Roman" w:hAnsi="Times New Roman" w:cs="Times New Roman"/>
+          <w:b/>
+        </w:rPr>
+        <w:t>Implemented:</w:t>
+      </w:r>
+    </w:p>
+    <w:p>
+      <w:pPr>
+        <w:rPr>
+          <w:rFonts w:ascii="Times New Roman" w:hAnsi="Times New Roman" w:cs="Times New Roman"/>
+        </w:rPr>
+      </w:pPr>
+      <w:r>
+        <w:rPr>
+          <w:rFonts w:ascii="Times New Roman" w:hAnsi="Times New Roman" w:cs="Times New Roman"/>
+        </w:rPr>
+        <w:t>MicroSD ID</w:t>
+      </w:r>
+      <w:r>
+        <w:rPr>
+          <w:rFonts w:ascii="Times New Roman" w:hAnsi="Times New Roman" w:cs="Times New Roman"/>
+        </w:rPr>
+        <w:t xml:space="preserve"> (CID Product Serial Number) (4 bytes)</w:t>
+      </w:r>
+    </w:p>
+    <w:p>
+      <w:pPr>
+        <w:rPr>
+          <w:rFonts w:ascii="Times New Roman" w:hAnsi="Times New Roman" w:cs="Times New Roman"/>
+        </w:rPr>
+      </w:pPr>
+      <w:r>
+        <w:rPr>
+          <w:rFonts w:ascii="Times New Roman" w:hAnsi="Times New Roman" w:cs="Times New Roman"/>
+        </w:rPr>
+        <w:t>Real Time Clock Time (4 bytes)</w:t>
+      </w:r>
+    </w:p>
+    <w:p>
+      <w:pPr>
+        <w:rPr>
+          <w:rFonts w:ascii="Times New Roman" w:hAnsi="Times New Roman" w:cs="Times New Roman"/>
+        </w:rPr>
+      </w:pPr>
+      <w:r>
+        <w:rPr>
+          <w:rFonts w:ascii="Times New Roman" w:hAnsi="Times New Roman" w:cs="Times New Roman"/>
+        </w:rPr>
+        <w:t xml:space="preserve">Time packet was generated. </w:t>
+      </w:r>
+      <w:r>
+        <w:rPr>
+          <w:rFonts w:ascii="Times New Roman" w:hAnsi="Times New Roman" w:cs="Times New Roman"/>
+        </w:rPr>
+        <w:t>FPGA</w:t>
+      </w:r>
+      <w:r>
+        <w:rPr>
+          <w:rFonts w:ascii="Times New Roman" w:hAnsi="Times New Roman" w:cs="Times New Roman"/>
+        </w:rPr>
+        <w:t xml:space="preserve"> </w:t>
+      </w:r>
+      <w:r>
+        <w:rPr>
+          <w:rFonts w:ascii="Times New Roman" w:hAnsi="Times New Roman" w:cs="Times New Roman"/>
+        </w:rPr>
+        <w:t xml:space="preserve">Time (9 bytes) </w:t>
+      </w:r>
+    </w:p>
+    <w:p>
+      <w:pPr>
+        <w:rPr>
+          <w:rFonts w:ascii="Times New Roman" w:hAnsi="Times New Roman" w:cs="Times New Roman"/>
+        </w:rPr>
+      </w:pPr>
+      <w:r>
+        <w:rPr>
+          <w:rFonts w:ascii="Times New Roman" w:hAnsi="Times New Roman" w:cs="Times New Roman"/>
+        </w:rPr>
+        <w:t>Battery Voltage (2 bytes)</w:t>
+      </w:r>
+    </w:p>
+    <w:p>
+      <w:pPr>
+        <w:rPr>
+          <w:rFonts w:ascii="Times New Roman" w:hAnsi="Times New Roman" w:cs="Times New Roman"/>
+        </w:rPr>
+      </w:pPr>
+      <w:r>
+        <w:rPr>
+          <w:rFonts w:ascii="Times New Roman" w:hAnsi="Times New Roman" w:cs="Times New Roman"/>
+        </w:rPr>
+        <w:t>Battery Capacity (2 bytes)</w:t>
+      </w:r>
+    </w:p>
+    <w:p>
+      <w:pPr>
+        <w:rPr>
+          <w:rFonts w:ascii="Times New Roman" w:hAnsi="Times New Roman" w:cs="Times New Roman"/>
+        </w:rPr>
+      </w:pPr>
+      <w:r>
+        <w:rPr>
+          <w:rFonts w:ascii="Times New Roman" w:hAnsi="Times New Roman" w:cs="Times New Roman"/>
+        </w:rPr>
+        <w:t>Battery Current (2 bytes)</w:t>
+      </w:r>
+    </w:p>
+    <w:p>
+      <w:pPr>
+        <w:rPr>
+          <w:rFonts w:ascii="Times New Roman" w:hAnsi="Times New Roman" w:cs="Times New Roman"/>
+        </w:rPr>
+      </w:pPr>
+      <w:r>
+        <w:rPr>
+          <w:rFonts w:ascii="Times New Roman" w:hAnsi="Times New Roman" w:cs="Times New Roman"/>
+        </w:rPr>
+        <w:t xml:space="preserve">SD Card State – Last block </w:t>
+      </w:r>
+      <w:r>
+        <w:rPr>
+          <w:rFonts w:ascii="Times New Roman" w:hAnsi="Times New Roman" w:cs="Times New Roman"/>
+        </w:rPr>
+        <w:t>Written</w:t>
+      </w:r>
+      <w:r>
+        <w:rPr>
+          <w:rFonts w:ascii="Times New Roman" w:hAnsi="Times New Roman" w:cs="Times New Roman"/>
+        </w:rPr>
+        <w:t xml:space="preserve"> </w:t>
+      </w:r>
+      <w:r>
+        <w:rPr>
+          <w:rFonts w:ascii="Times New Roman" w:hAnsi="Times New Roman" w:cs="Times New Roman"/>
+        </w:rPr>
+        <w:t>(</w:t>
+      </w:r>
+      <w:r>
+        <w:rPr>
+          <w:rFonts w:ascii="Times New Roman" w:hAnsi="Times New Roman" w:cs="Times New Roman"/>
+        </w:rPr>
+        <w:t>4 bytes</w:t>
+      </w:r>
+      <w:r>
+        <w:rPr>
+          <w:rFonts w:ascii="Times New Roman" w:hAnsi="Times New Roman" w:cs="Times New Roman"/>
+        </w:rPr>
+        <w:t>)</w:t>
+      </w:r>
+    </w:p>
+    <w:p>
+      <w:pPr>
+        <w:rPr>
+          <w:rFonts w:ascii="Times New Roman" w:hAnsi="Times New Roman" w:cs="Times New Roman"/>
+        </w:rPr>
+      </w:pPr>
+      <w:r>
+        <w:rPr>
+          <w:rFonts w:ascii="Times New Roman" w:hAnsi="Times New Roman" w:cs="Times New Roman"/>
+        </w:rPr>
+        <w:t>GPS Position</w:t>
+      </w:r>
+      <w:r>
+        <w:rPr>
+          <w:rFonts w:ascii="Times New Roman" w:hAnsi="Times New Roman" w:cs="Times New Roman"/>
+        </w:rPr>
+        <w:t xml:space="preserve"> (ECEF Coordinates) </w:t>
+      </w:r>
+      <w:r>
+        <w:rPr>
+          <w:rFonts w:ascii="Times New Roman" w:hAnsi="Times New Roman" w:cs="Times New Roman"/>
+        </w:rPr>
+        <w:t>(</w:t>
+      </w:r>
+      <w:r>
+        <w:rPr>
+          <w:rFonts w:ascii="Times New Roman" w:hAnsi="Times New Roman" w:cs="Times New Roman"/>
+        </w:rPr>
+        <w:t>12 Bytes</w:t>
+      </w:r>
+      <w:r>
+        <w:rPr>
+          <w:rFonts w:ascii="Times New Roman" w:hAnsi="Times New Roman" w:cs="Times New Roman"/>
+        </w:rPr>
+        <w:t>)</w:t>
+      </w:r>
     </w:p>
     <w:p>
       <w:pPr>
@@ -172,31 +327,126 @@
         </w:rPr>
         <w:t>GPS Accuracy</w:t>
       </w:r>
-    </w:p>
-    <w:p>
-      <w:pPr>
-        <w:rPr>
-          <w:rFonts w:ascii="Times New Roman" w:hAnsi="Times New Roman" w:cs="Times New Roman"/>
-        </w:rPr>
-      </w:pPr>
-      <w:r>
-        <w:rPr>
-          <w:rFonts w:ascii="Times New Roman" w:hAnsi="Times New Roman" w:cs="Times New Roman"/>
-        </w:rPr>
-        <w:t>GPS Position Time</w:t>
-      </w:r>
-    </w:p>
-    <w:p>
-      <w:pPr>
-        <w:rPr>
-          <w:rFonts w:ascii="Times New Roman" w:hAnsi="Times New Roman" w:cs="Times New Roman"/>
-        </w:rPr>
-      </w:pPr>
-      <w:r>
-        <w:rPr>
-          <w:rFonts w:ascii="Times New Roman" w:hAnsi="Times New Roman" w:cs="Times New Roman"/>
-        </w:rPr>
-        <w:t>GPS Position Acquired</w:t>
+      <w:r>
+        <w:rPr>
+          <w:rFonts w:ascii="Times New Roman" w:hAnsi="Times New Roman" w:cs="Times New Roman"/>
+        </w:rPr>
+        <w:t xml:space="preserve"> 3D Position Accuracy </w:t>
+      </w:r>
+      <w:r>
+        <w:rPr>
+          <w:rFonts w:ascii="Times New Roman" w:hAnsi="Times New Roman" w:cs="Times New Roman"/>
+        </w:rPr>
+        <w:t>(</w:t>
+      </w:r>
+      <w:r>
+        <w:rPr>
+          <w:rFonts w:ascii="Times New Roman" w:hAnsi="Times New Roman" w:cs="Times New Roman"/>
+        </w:rPr>
+        <w:t>4 Bytes</w:t>
+      </w:r>
+      <w:r>
+        <w:rPr>
+          <w:rFonts w:ascii="Times New Roman" w:hAnsi="Times New Roman" w:cs="Times New Roman"/>
+        </w:rPr>
+        <w:t>)</w:t>
+      </w:r>
+    </w:p>
+    <w:p>
+      <w:pPr>
+        <w:rPr>
+          <w:rFonts w:ascii="Times New Roman" w:hAnsi="Times New Roman" w:cs="Times New Roman"/>
+        </w:rPr>
+      </w:pPr>
+      <w:r>
+        <w:rPr>
+          <w:rFonts w:ascii="Times New Roman" w:hAnsi="Times New Roman" w:cs="Times New Roman"/>
+        </w:rPr>
+        <w:t xml:space="preserve">GPS Position </w:t>
+      </w:r>
+      <w:r>
+        <w:rPr>
+          <w:rFonts w:ascii="Times New Roman" w:hAnsi="Times New Roman" w:cs="Times New Roman"/>
+        </w:rPr>
+        <w:t xml:space="preserve">Associated </w:t>
+      </w:r>
+      <w:r>
+        <w:rPr>
+          <w:rFonts w:ascii="Times New Roman" w:hAnsi="Times New Roman" w:cs="Times New Roman"/>
+        </w:rPr>
+        <w:t>Time</w:t>
+      </w:r>
+      <w:r>
+        <w:rPr>
+          <w:rFonts w:ascii="Times New Roman" w:hAnsi="Times New Roman" w:cs="Times New Roman"/>
+        </w:rPr>
+        <w:t xml:space="preserve"> </w:t>
+      </w:r>
+      <w:r>
+        <w:rPr>
+          <w:rFonts w:ascii="Times New Roman" w:hAnsi="Times New Roman" w:cs="Times New Roman"/>
+        </w:rPr>
+        <w:t>(</w:t>
+      </w:r>
+      <w:r>
+        <w:rPr>
+          <w:rFonts w:ascii="Times New Roman" w:hAnsi="Times New Roman" w:cs="Times New Roman"/>
+        </w:rPr>
+        <w:t>9 Bytes</w:t>
+      </w:r>
+      <w:r>
+        <w:rPr>
+          <w:rFonts w:ascii="Times New Roman" w:hAnsi="Times New Roman" w:cs="Times New Roman"/>
+        </w:rPr>
+        <w:t>)</w:t>
+      </w:r>
+    </w:p>
+    <w:p>
+      <w:pPr>
+        <w:rPr>
+          <w:rFonts w:ascii="Times New Roman" w:hAnsi="Times New Roman" w:cs="Times New Roman"/>
+        </w:rPr>
+      </w:pPr>
+      <w:r>
+        <w:rPr>
+          <w:rFonts w:ascii="Times New Roman" w:hAnsi="Times New Roman" w:cs="Times New Roman"/>
+        </w:rPr>
+        <w:t>FPGA Status –Devices on/Control Register (4 bytes)</w:t>
+      </w:r>
+    </w:p>
+    <w:p>
+      <w:pPr>
+        <w:rPr>
+          <w:rFonts w:ascii="Times New Roman" w:hAnsi="Times New Roman" w:cs="Times New Roman"/>
+        </w:rPr>
+      </w:pPr>
+    </w:p>
+    <w:p>
+      <w:pPr>
+        <w:rPr>
+          <w:rFonts w:ascii="Times New Roman" w:hAnsi="Times New Roman" w:cs="Times New Roman"/>
+        </w:rPr>
+      </w:pPr>
+      <w:r>
+        <w:rPr>
+          <w:rFonts w:ascii="Times New Roman" w:hAnsi="Times New Roman" w:cs="Times New Roman"/>
+        </w:rPr>
+        <w:t>Total = 56 bytes</w:t>
+      </w:r>
+    </w:p>
+    <w:p>
+      <w:pPr>
+        <w:rPr>
+          <w:rFonts w:ascii="Times New Roman" w:hAnsi="Times New Roman" w:cs="Times New Roman"/>
+          <w:b/>
+        </w:rPr>
+      </w:pPr>
+      <w:r>
+        <w:rPr>
+          <w:rFonts w:ascii="Times New Roman" w:hAnsi="Times New Roman" w:cs="Times New Roman"/>
+          <w:b/>
+        </w:rPr>
+        <w:t>Future Ideas:</w:t>
       </w:r>
     </w:p>
     <w:p>
@@ -235,6 +485,50 @@
         <w:rPr>
           <w:rFonts w:ascii="Times New Roman" w:hAnsi="Times New Roman" w:cs="Times New Roman"/>
         </w:rPr>
+        <w:t>Last command received and time received</w:t>
+      </w:r>
+      <w:r>
+        <w:rPr>
+          <w:rFonts w:ascii="Times New Roman" w:hAnsi="Times New Roman" w:cs="Times New Roman"/>
+        </w:rPr>
+        <w:t xml:space="preserve"> </w:t>
+      </w:r>
+    </w:p>
+    <w:p>
+      <w:pPr>
+        <w:rPr>
+          <w:rFonts w:ascii="Times New Roman" w:hAnsi="Times New Roman" w:cs="Times New Roman"/>
+        </w:rPr>
+      </w:pPr>
+      <w:r>
+        <w:rPr>
+          <w:rFonts w:ascii="Times New Roman" w:hAnsi="Times New Roman" w:cs="Times New Roman"/>
+        </w:rPr>
+        <w:t xml:space="preserve">Temperature </w:t>
+      </w:r>
+      <w:r>
+        <w:rPr>
+          <w:rFonts w:ascii="Times New Roman" w:hAnsi="Times New Roman" w:cs="Times New Roman"/>
+        </w:rPr>
+        <w:t>(3 bytes)</w:t>
+      </w:r>
+      <w:r>
+        <w:rPr>
+          <w:rFonts w:ascii="Times New Roman" w:hAnsi="Times New Roman" w:cs="Times New Roman"/>
+        </w:rPr>
+        <w:t xml:space="preserve">. </w:t>
+      </w:r>
+    </w:p>
+    <w:p>
+      <w:pPr>
+        <w:rPr>
+          <w:rFonts w:ascii="Times New Roman" w:hAnsi="Times New Roman" w:cs="Times New Roman"/>
+        </w:rPr>
+      </w:pPr>
+      <w:r>
+        <w:rPr>
+          <w:rFonts w:ascii="Times New Roman" w:hAnsi="Times New Roman" w:cs="Times New Roman"/>
+        </w:rPr>
         <w:t xml:space="preserve">Solar Controller State </w:t>
       </w:r>
     </w:p>
@@ -244,79 +538,14 @@
           <w:rFonts w:ascii="Times New Roman" w:hAnsi="Times New Roman" w:cs="Times New Roman"/>
         </w:rPr>
       </w:pPr>
-      <w:r>
-        <w:rPr>
-          <w:rFonts w:ascii="Times New Roman" w:hAnsi="Times New Roman" w:cs="Times New Roman"/>
-        </w:rPr>
-        <w:t>Real Time Clock Alarm Time</w:t>
-      </w:r>
-      <w:r>
-        <w:rPr>
-          <w:rFonts w:ascii="Times New Roman" w:hAnsi="Times New Roman" w:cs="Times New Roman"/>
-        </w:rPr>
-        <w:t xml:space="preserve"> (3 bytes)</w:t>
-      </w:r>
-    </w:p>
-    <w:p>
-      <w:pPr>
-        <w:rPr>
-          <w:rFonts w:ascii="Times New Roman" w:hAnsi="Times New Roman" w:cs="Times New Roman"/>
-        </w:rPr>
-      </w:pPr>
-      <w:r>
-        <w:rPr>
-          <w:rFonts w:ascii="Times New Roman" w:hAnsi="Times New Roman" w:cs="Times New Roman"/>
-        </w:rPr>
-        <w:t>Last command received and time received</w:t>
-      </w:r>
-      <w:r>
-        <w:rPr>
-          <w:rFonts w:ascii="Times New Roman" w:hAnsi="Times New Roman" w:cs="Times New Roman"/>
-        </w:rPr>
-        <w:t xml:space="preserve"> </w:t>
-      </w:r>
-    </w:p>
-    <w:p>
-      <w:pPr>
-        <w:rPr>
-          <w:rFonts w:ascii="Times New Roman" w:hAnsi="Times New Roman" w:cs="Times New Roman"/>
-        </w:rPr>
-      </w:pPr>
-      <w:r>
-        <w:rPr>
-          <w:rFonts w:ascii="Times New Roman" w:hAnsi="Times New Roman" w:cs="Times New Roman"/>
-        </w:rPr>
-        <w:t xml:space="preserve">Temperature </w:t>
-      </w:r>
-      <w:r>
-        <w:rPr>
-          <w:rFonts w:ascii="Times New Roman" w:hAnsi="Times New Roman" w:cs="Times New Roman"/>
-        </w:rPr>
-        <w:t>(3 bytes)</w:t>
-      </w:r>
-    </w:p>
-    <w:p>
-      <w:pPr>
-        <w:rPr>
-          <w:rFonts w:ascii="Times New Roman" w:hAnsi="Times New Roman" w:cs="Times New Roman"/>
-        </w:rPr>
-      </w:pPr>
-    </w:p>
-    <w:p>
-      <w:pPr>
-        <w:rPr>
-          <w:rFonts w:ascii="Times New Roman" w:hAnsi="Times New Roman" w:cs="Times New Roman"/>
-        </w:rPr>
-      </w:pPr>
-    </w:p>
-    <w:p>
-      <w:pPr>
-        <w:rPr>
-          <w:rFonts w:ascii="Times New Roman" w:hAnsi="Times New Roman" w:cs="Times New Roman"/>
-        </w:rPr>
-      </w:pPr>
-    </w:p>
-    <w:p/>
+    </w:p>
+    <w:p>
+      <w:pPr>
+        <w:rPr>
+          <w:rFonts w:ascii="Times New Roman" w:hAnsi="Times New Roman" w:cs="Times New Roman"/>
+        </w:rPr>
+      </w:pPr>
+    </w:p>
     <w:p/>
     <w:sectPr>
       <w:pgSz w:w="12240" w:h="15840"/>
@@ -329,7 +558,7 @@
 </file>
 
 <file path=word/styles.xml><?xml version="1.0" encoding="utf-8"?>
-<w:styles xmlns:mc="http://schemas.openxmlformats.org/markup-compatibility/2006" xmlns:r="http://schemas.openxmlformats.org/officeDocument/2006/relationships" xmlns:w="http://schemas.openxmlformats.org/wordprocessingml/2006/main" xmlns:w14="http://schemas.microsoft.com/office/word/2010/wordml" xmlns:w15="http://schemas.microsoft.com/office/word/2012/wordml" xmlns:w16se="http://schemas.microsoft.com/office/word/2015/wordml/symex" mc:Ignorable="w14 w15 w16se">
+<w:styles xmlns:mc="http://schemas.openxmlformats.org/markup-compatibility/2006" xmlns:r="http://schemas.openxmlformats.org/officeDocument/2006/relationships" xmlns:w="http://schemas.openxmlformats.org/wordprocessingml/2006/main" xmlns:w14="http://schemas.microsoft.com/office/word/2010/wordml" xmlns:w15="http://schemas.microsoft.com/office/word/2012/wordml" mc:Ignorable="w14 w15">
   <w:docDefaults>
     <w:rPrDefault>
       <w:rPr>

</xml_diff>